<commit_message>
Commit "Modification de documents technique"
</commit_message>
<xml_diff>
--- a/Documents/Documentation Technique.docx
+++ b/Documents/Documentation Technique.docx
@@ -161,7 +161,7 @@
             <mc:AlternateContent>
               <mc:Choice Requires="wps">
                 <w:drawing>
-                  <wp:anchor distT="0" distB="0" distL="114300" distR="114300" simplePos="0" relativeHeight="251660288" behindDoc="1" locked="1" layoutInCell="0" allowOverlap="1">
+                  <wp:anchor distT="0" distB="0" distL="114300" distR="114300" simplePos="0" relativeHeight="251660288" behindDoc="1" locked="1" layoutInCell="0" allowOverlap="1" wp14:anchorId="7494AA0C" wp14:editId="064C8BCB">
                     <wp:simplePos x="0" y="0"/>
                     <wp:positionH relativeFrom="page">
                       <wp:posOffset>361950</wp:posOffset>
@@ -267,7 +267,7 @@
               <w:noProof/>
             </w:rPr>
             <w:drawing>
-              <wp:anchor distT="0" distB="0" distL="114300" distR="114300" simplePos="0" relativeHeight="251659264" behindDoc="1" locked="1" layoutInCell="0" allowOverlap="1">
+              <wp:anchor distT="0" distB="0" distL="114300" distR="114300" simplePos="0" relativeHeight="251659264" behindDoc="1" locked="1" layoutInCell="0" allowOverlap="1" wp14:anchorId="419BA0EB" wp14:editId="0A793DBA">
                 <wp:simplePos x="0" y="0"/>
                 <wp:positionH relativeFrom="page">
                   <wp:posOffset>361950</wp:posOffset>
@@ -292,7 +292,7 @@
                         </pic:cNvPicPr>
                       </pic:nvPicPr>
                       <pic:blipFill>
-                        <a:blip r:embed="rId8"/>
+                        <a:blip r:embed="rId9"/>
                         <a:srcRect/>
                         <a:stretch>
                           <a:fillRect/>
@@ -482,12 +482,711 @@
           <w:sz w:val="32"/>
         </w:rPr>
       </w:pPr>
+    </w:p>
+    <w:p>
+      <w:pPr>
+        <w:rPr>
+          <w:b/>
+          <w:sz w:val="32"/>
+        </w:rPr>
+      </w:pPr>
+    </w:p>
+    <w:p>
+      <w:pPr>
+        <w:rPr>
+          <w:b/>
+          <w:sz w:val="32"/>
+        </w:rPr>
+      </w:pPr>
+    </w:p>
+    <w:p>
+      <w:pPr>
+        <w:rPr>
+          <w:b/>
+          <w:sz w:val="32"/>
+        </w:rPr>
+      </w:pPr>
+    </w:p>
+    <w:p>
+      <w:pPr>
+        <w:rPr>
+          <w:b/>
+          <w:sz w:val="32"/>
+        </w:rPr>
+      </w:pPr>
+    </w:p>
+    <w:p>
+      <w:pPr>
+        <w:rPr>
+          <w:b/>
+          <w:sz w:val="32"/>
+        </w:rPr>
+      </w:pPr>
+    </w:p>
+    <w:p>
+      <w:pPr>
+        <w:rPr>
+          <w:b/>
+          <w:sz w:val="32"/>
+        </w:rPr>
+      </w:pPr>
+    </w:p>
+    <w:p>
+      <w:pPr>
+        <w:rPr>
+          <w:b/>
+          <w:sz w:val="32"/>
+        </w:rPr>
+      </w:pPr>
+    </w:p>
+    <w:p>
+      <w:pPr>
+        <w:rPr>
+          <w:b/>
+          <w:sz w:val="32"/>
+        </w:rPr>
+      </w:pPr>
+    </w:p>
+    <w:p>
+      <w:pPr>
+        <w:rPr>
+          <w:b/>
+          <w:sz w:val="32"/>
+        </w:rPr>
+      </w:pPr>
+    </w:p>
+    <w:p>
+      <w:pPr>
+        <w:rPr>
+          <w:b/>
+          <w:sz w:val="32"/>
+        </w:rPr>
+      </w:pPr>
+    </w:p>
+    <w:p>
+      <w:pPr>
+        <w:rPr>
+          <w:b/>
+          <w:sz w:val="32"/>
+        </w:rPr>
+      </w:pPr>
+    </w:p>
+    <w:p>
+      <w:pPr>
+        <w:rPr>
+          <w:b/>
+          <w:sz w:val="32"/>
+        </w:rPr>
+      </w:pPr>
+    </w:p>
+    <w:p>
+      <w:pPr>
+        <w:rPr>
+          <w:b/>
+          <w:sz w:val="32"/>
+        </w:rPr>
+      </w:pPr>
+    </w:p>
+    <w:p>
+      <w:pPr>
+        <w:rPr>
+          <w:b/>
+          <w:sz w:val="32"/>
+        </w:rPr>
+      </w:pPr>
+    </w:p>
+    <w:p>
+      <w:pPr>
+        <w:rPr>
+          <w:b/>
+          <w:sz w:val="32"/>
+        </w:rPr>
+      </w:pPr>
+    </w:p>
+    <w:p>
+      <w:pPr>
+        <w:rPr>
+          <w:b/>
+          <w:sz w:val="32"/>
+        </w:rPr>
+      </w:pPr>
+    </w:p>
+    <w:p>
+      <w:pPr>
+        <w:rPr>
+          <w:b/>
+          <w:sz w:val="32"/>
+        </w:rPr>
+      </w:pPr>
+    </w:p>
+    <w:p>
+      <w:pPr>
+        <w:rPr>
+          <w:b/>
+          <w:sz w:val="32"/>
+        </w:rPr>
+      </w:pPr>
+    </w:p>
+    <w:p>
+      <w:pPr>
+        <w:rPr>
+          <w:b/>
+          <w:sz w:val="32"/>
+        </w:rPr>
+      </w:pPr>
+    </w:p>
+    <w:p>
+      <w:pPr>
+        <w:rPr>
+          <w:b/>
+          <w:sz w:val="32"/>
+        </w:rPr>
+      </w:pPr>
+    </w:p>
+    <w:p>
+      <w:pPr>
+        <w:rPr>
+          <w:b/>
+          <w:sz w:val="32"/>
+        </w:rPr>
+      </w:pPr>
+    </w:p>
+    <w:p>
+      <w:pPr>
+        <w:rPr>
+          <w:b/>
+          <w:sz w:val="32"/>
+        </w:rPr>
+      </w:pPr>
+    </w:p>
+    <w:p>
+      <w:pPr>
+        <w:rPr>
+          <w:b/>
+          <w:sz w:val="32"/>
+        </w:rPr>
+      </w:pPr>
+    </w:p>
+    <w:p>
+      <w:pPr>
+        <w:rPr>
+          <w:b/>
+          <w:sz w:val="32"/>
+        </w:rPr>
+      </w:pPr>
+    </w:p>
+    <w:p>
+      <w:pPr>
+        <w:rPr>
+          <w:b/>
+          <w:sz w:val="32"/>
+        </w:rPr>
+      </w:pPr>
+    </w:p>
+    <w:p>
+      <w:pPr>
+        <w:rPr>
+          <w:b/>
+          <w:sz w:val="32"/>
+        </w:rPr>
+      </w:pPr>
+    </w:p>
+    <w:p>
+      <w:pPr>
+        <w:rPr>
+          <w:b/>
+          <w:sz w:val="32"/>
+        </w:rPr>
+      </w:pPr>
+    </w:p>
+    <w:p>
+      <w:pPr>
+        <w:rPr>
+          <w:b/>
+          <w:sz w:val="32"/>
+        </w:rPr>
+      </w:pPr>
+    </w:p>
+    <w:p>
+      <w:pPr>
+        <w:rPr>
+          <w:b/>
+          <w:sz w:val="32"/>
+        </w:rPr>
+      </w:pPr>
+    </w:p>
+    <w:p>
+      <w:pPr>
+        <w:rPr>
+          <w:b/>
+          <w:sz w:val="32"/>
+        </w:rPr>
+      </w:pPr>
+    </w:p>
+    <w:p>
+      <w:pPr>
+        <w:rPr>
+          <w:b/>
+          <w:sz w:val="32"/>
+        </w:rPr>
+      </w:pPr>
+    </w:p>
+    <w:p>
+      <w:pPr>
+        <w:rPr>
+          <w:b/>
+          <w:sz w:val="32"/>
+        </w:rPr>
+      </w:pPr>
+    </w:p>
+    <w:sdt>
+      <w:sdtPr>
+        <w:id w:val="1264730610"/>
+        <w:docPartObj>
+          <w:docPartGallery w:val="Table of Contents"/>
+          <w:docPartUnique/>
+        </w:docPartObj>
+      </w:sdtPr>
+      <w:sdtEndPr>
+        <w:rPr>
+          <w:rFonts w:asciiTheme="minorHAnsi" w:eastAsiaTheme="minorEastAsia" w:hAnsiTheme="minorHAnsi" w:cstheme="minorBidi"/>
+          <w:b w:val="0"/>
+          <w:bCs w:val="0"/>
+          <w:noProof/>
+          <w:color w:val="auto"/>
+          <w:sz w:val="24"/>
+          <w:szCs w:val="24"/>
+        </w:rPr>
+      </w:sdtEndPr>
+      <w:sdtContent>
+        <w:p>
+          <w:pPr>
+            <w:pStyle w:val="En-ttedetabledesmatires"/>
+          </w:pPr>
+          <w:r>
+            <w:t>Table des matières</w:t>
+          </w:r>
+        </w:p>
+        <w:p>
+          <w:pPr>
+            <w:pStyle w:val="Paragraphedeliste"/>
+            <w:numPr>
+              <w:ilvl w:val="0"/>
+              <w:numId w:val="1"/>
+            </w:numPr>
+          </w:pPr>
+          <w:r>
+            <w:t>Présentation du projet</w:t>
+          </w:r>
+        </w:p>
+        <w:p>
+          <w:pPr>
+            <w:pStyle w:val="Paragraphedeliste"/>
+            <w:numPr>
+              <w:ilvl w:val="1"/>
+              <w:numId w:val="1"/>
+            </w:numPr>
+          </w:pPr>
+          <w:r>
+            <w:t>Contexte</w:t>
+          </w:r>
+        </w:p>
+        <w:p>
+          <w:pPr>
+            <w:pStyle w:val="Paragraphedeliste"/>
+            <w:numPr>
+              <w:ilvl w:val="1"/>
+              <w:numId w:val="1"/>
+            </w:numPr>
+          </w:pPr>
+          <w:r>
+            <w:t>Description de la demande</w:t>
+          </w:r>
+        </w:p>
+        <w:p>
+          <w:pPr>
+            <w:pStyle w:val="Paragraphedeliste"/>
+            <w:numPr>
+              <w:ilvl w:val="1"/>
+              <w:numId w:val="1"/>
+            </w:numPr>
+          </w:pPr>
+          <w:r>
+            <w:t>Analyse des besoins</w:t>
+          </w:r>
+        </w:p>
+        <w:p>
+          <w:pPr>
+            <w:pStyle w:val="Paragraphedeliste"/>
+            <w:numPr>
+              <w:ilvl w:val="2"/>
+              <w:numId w:val="1"/>
+            </w:numPr>
+          </w:pPr>
+          <w:r>
+            <w:t>Besoins fonctionnels</w:t>
+          </w:r>
+        </w:p>
+        <w:p>
+          <w:pPr>
+            <w:pStyle w:val="Paragraphedeliste"/>
+            <w:numPr>
+              <w:ilvl w:val="2"/>
+              <w:numId w:val="1"/>
+            </w:numPr>
+          </w:pPr>
+          <w:r>
+            <w:t>Orientations</w:t>
+          </w:r>
+        </w:p>
+        <w:p>
+          <w:pPr>
+            <w:pStyle w:val="Paragraphedeliste"/>
+            <w:numPr>
+              <w:ilvl w:val="1"/>
+              <w:numId w:val="1"/>
+            </w:numPr>
+          </w:pPr>
+          <w:r>
+            <w:t>Solution</w:t>
+          </w:r>
+          <w:r>
+            <w:t>s</w:t>
+          </w:r>
+          <w:r>
+            <w:t xml:space="preserve"> pro</w:t>
+          </w:r>
+          <w:r>
+            <w:t>posées</w:t>
+          </w:r>
+        </w:p>
+        <w:p>
+          <w:pPr>
+            <w:pStyle w:val="Paragraphedeliste"/>
+            <w:numPr>
+              <w:ilvl w:val="2"/>
+              <w:numId w:val="1"/>
+            </w:numPr>
+          </w:pPr>
+          <w:r>
+            <w:t>Principes</w:t>
+          </w:r>
+        </w:p>
+        <w:p>
+          <w:pPr>
+            <w:pStyle w:val="Paragraphedeliste"/>
+            <w:numPr>
+              <w:ilvl w:val="2"/>
+              <w:numId w:val="1"/>
+            </w:numPr>
+          </w:pPr>
+          <w:r>
+            <w:t>Fonctionnalités</w:t>
+          </w:r>
+        </w:p>
+        <w:p>
+          <w:pPr>
+            <w:pStyle w:val="Paragraphedeliste"/>
+            <w:numPr>
+              <w:ilvl w:val="2"/>
+              <w:numId w:val="1"/>
+            </w:numPr>
+          </w:pPr>
+          <w:r>
+            <w:t>Maquette de la solution – Cahiers des charges</w:t>
+          </w:r>
+        </w:p>
+        <w:p>
+          <w:pPr>
+            <w:pStyle w:val="Paragraphedeliste"/>
+            <w:numPr>
+              <w:ilvl w:val="2"/>
+              <w:numId w:val="1"/>
+            </w:numPr>
+          </w:pPr>
+          <w:r>
+            <w:t>Outils de développement utilisés</w:t>
+          </w:r>
+        </w:p>
+        <w:p>
+          <w:pPr>
+            <w:pStyle w:val="Paragraphedeliste"/>
+            <w:ind w:left="2160"/>
+          </w:pPr>
+        </w:p>
+        <w:p>
+          <w:pPr>
+            <w:pStyle w:val="Paragraphedeliste"/>
+            <w:numPr>
+              <w:ilvl w:val="0"/>
+              <w:numId w:val="1"/>
+            </w:numPr>
+          </w:pPr>
+          <w:r>
+            <w:t>Dossiers d’analyse</w:t>
+          </w:r>
+        </w:p>
+        <w:p>
+          <w:pPr>
+            <w:pStyle w:val="Paragraphedeliste"/>
+          </w:pPr>
+        </w:p>
+        <w:p>
+          <w:pPr>
+            <w:pStyle w:val="Paragraphedeliste"/>
+            <w:numPr>
+              <w:ilvl w:val="0"/>
+              <w:numId w:val="1"/>
+            </w:numPr>
+          </w:pPr>
+          <w:r>
+            <w:t>Développement du projet</w:t>
+          </w:r>
+        </w:p>
+        <w:p>
+          <w:pPr>
+            <w:pStyle w:val="Paragraphedeliste"/>
+            <w:numPr>
+              <w:ilvl w:val="1"/>
+              <w:numId w:val="1"/>
+            </w:numPr>
+          </w:pPr>
+          <w:r>
+            <w:t>Normalisation</w:t>
+          </w:r>
+        </w:p>
+        <w:p>
+          <w:pPr>
+            <w:pStyle w:val="Paragraphedeliste"/>
+            <w:numPr>
+              <w:ilvl w:val="2"/>
+              <w:numId w:val="1"/>
+            </w:numPr>
+          </w:pPr>
+          <w:r>
+            <w:t>Normalisation de la charte graphique</w:t>
+          </w:r>
+        </w:p>
+        <w:p>
+          <w:pPr>
+            <w:pStyle w:val="Paragraphedeliste"/>
+            <w:numPr>
+              <w:ilvl w:val="2"/>
+              <w:numId w:val="1"/>
+            </w:numPr>
+          </w:pPr>
+          <w:r>
+            <w:t>Normalisation de la base de données</w:t>
+          </w:r>
+        </w:p>
+        <w:p>
+          <w:pPr>
+            <w:pStyle w:val="Paragraphedeliste"/>
+            <w:numPr>
+              <w:ilvl w:val="1"/>
+              <w:numId w:val="1"/>
+            </w:numPr>
+          </w:pPr>
+          <w:r>
+            <w:t>Architecture logiciel</w:t>
+          </w:r>
+        </w:p>
+        <w:p>
+          <w:pPr>
+            <w:pStyle w:val="Paragraphedeliste"/>
+            <w:numPr>
+              <w:ilvl w:val="2"/>
+              <w:numId w:val="1"/>
+            </w:numPr>
+          </w:pPr>
+          <w:r>
+            <w:t xml:space="preserve"> Design pattern DTO</w:t>
+          </w:r>
+        </w:p>
+        <w:p>
+          <w:pPr>
+            <w:pStyle w:val="Paragraphedeliste"/>
+            <w:numPr>
+              <w:ilvl w:val="2"/>
+              <w:numId w:val="1"/>
+            </w:numPr>
+          </w:pPr>
+          <w:r>
+            <w:t>Constitution</w:t>
+          </w:r>
+        </w:p>
+        <w:p>
+          <w:pPr>
+            <w:pStyle w:val="Paragraphedeliste"/>
+            <w:ind w:left="2160"/>
+          </w:pPr>
+        </w:p>
+        <w:p>
+          <w:pPr>
+            <w:pStyle w:val="Paragraphedeliste"/>
+            <w:numPr>
+              <w:ilvl w:val="0"/>
+              <w:numId w:val="1"/>
+            </w:numPr>
+          </w:pPr>
+          <w:r>
+            <w:t>Gestion de projet</w:t>
+          </w:r>
+        </w:p>
+        <w:p>
+          <w:pPr>
+            <w:pStyle w:val="Paragraphedeliste"/>
+            <w:numPr>
+              <w:ilvl w:val="1"/>
+              <w:numId w:val="1"/>
+            </w:numPr>
+          </w:pPr>
+          <w:r>
+            <w:t>Outils et moyens techniques, mise en œuvre</w:t>
+          </w:r>
+        </w:p>
+        <w:p>
+          <w:pPr>
+            <w:pStyle w:val="Paragraphedeliste"/>
+            <w:ind w:left="1440"/>
+          </w:pPr>
+        </w:p>
+        <w:p>
+          <w:pPr>
+            <w:pStyle w:val="Paragraphedeliste"/>
+            <w:numPr>
+              <w:ilvl w:val="0"/>
+              <w:numId w:val="1"/>
+            </w:numPr>
+          </w:pPr>
+          <w:r>
+            <w:t>Problèmes rencontrés</w:t>
+          </w:r>
+        </w:p>
+        <w:p>
+          <w:pPr>
+            <w:ind w:left="1980"/>
+          </w:pPr>
+        </w:p>
+      </w:sdtContent>
+    </w:sdt>
+    <w:p>
+      <w:pPr>
+        <w:rPr>
+          <w:b/>
+          <w:sz w:val="32"/>
+        </w:rPr>
+      </w:pPr>
+    </w:p>
+    <w:p>
+      <w:pPr>
+        <w:rPr>
+          <w:b/>
+          <w:sz w:val="32"/>
+        </w:rPr>
+      </w:pPr>
+    </w:p>
+    <w:p>
+      <w:pPr>
+        <w:rPr>
+          <w:b/>
+          <w:sz w:val="32"/>
+        </w:rPr>
+      </w:pPr>
+    </w:p>
+    <w:p>
+      <w:pPr>
+        <w:rPr>
+          <w:b/>
+          <w:sz w:val="32"/>
+        </w:rPr>
+      </w:pPr>
+    </w:p>
+    <w:p>
+      <w:pPr>
+        <w:rPr>
+          <w:b/>
+          <w:sz w:val="32"/>
+        </w:rPr>
+      </w:pPr>
+    </w:p>
+    <w:p>
+      <w:pPr>
+        <w:rPr>
+          <w:b/>
+          <w:sz w:val="32"/>
+        </w:rPr>
+      </w:pPr>
+    </w:p>
+    <w:p>
+      <w:pPr>
+        <w:rPr>
+          <w:b/>
+          <w:sz w:val="32"/>
+        </w:rPr>
+      </w:pPr>
+    </w:p>
+    <w:p>
+      <w:pPr>
+        <w:rPr>
+          <w:b/>
+          <w:sz w:val="32"/>
+        </w:rPr>
+      </w:pPr>
+    </w:p>
+    <w:p>
+      <w:pPr>
+        <w:rPr>
+          <w:b/>
+          <w:sz w:val="32"/>
+        </w:rPr>
+      </w:pPr>
+    </w:p>
+    <w:p>
+      <w:pPr>
+        <w:rPr>
+          <w:b/>
+          <w:sz w:val="32"/>
+        </w:rPr>
+      </w:pPr>
+    </w:p>
+    <w:p>
+      <w:pPr>
+        <w:rPr>
+          <w:b/>
+          <w:sz w:val="32"/>
+        </w:rPr>
+      </w:pPr>
+    </w:p>
+    <w:p>
+      <w:pPr>
+        <w:rPr>
+          <w:b/>
+          <w:sz w:val="32"/>
+        </w:rPr>
+      </w:pPr>
+    </w:p>
+    <w:p>
+      <w:pPr>
+        <w:rPr>
+          <w:b/>
+          <w:sz w:val="32"/>
+        </w:rPr>
+      </w:pPr>
+    </w:p>
+    <w:p>
+      <w:pPr>
+        <w:rPr>
+          <w:b/>
+          <w:sz w:val="32"/>
+        </w:rPr>
+      </w:pPr>
       <w:bookmarkStart w:id="0" w:name="_GoBack"/>
       <w:bookmarkEnd w:id="0"/>
     </w:p>
     <w:sectPr>
-      <w:headerReference w:type="even" r:id="rId9"/>
-      <w:headerReference w:type="default" r:id="rId10"/>
+      <w:headerReference w:type="even" r:id="rId10"/>
+      <w:headerReference w:type="default" r:id="rId11"/>
       <w:pgSz w:w="11900" w:h="16840"/>
       <w:pgMar w:top="1417" w:right="1417" w:bottom="1417" w:left="1417" w:header="708" w:footer="708" w:gutter="0"/>
       <w:cols w:space="708"/>
@@ -631,7 +1330,7 @@
               <w:sz w:val="24"/>
               <w:szCs w:val="24"/>
             </w:rPr>
-            <w:t>2</w:t>
+            <w:t>3</w:t>
           </w:r>
           <w:r>
             <w:rPr>
@@ -653,6 +1352,103 @@
     </w:pPr>
   </w:p>
 </w:hdr>
+</file>
+
+<file path=word/numbering.xml><?xml version="1.0" encoding="utf-8"?>
+<w:numbering xmlns:wpc="http://schemas.microsoft.com/office/word/2010/wordprocessingCanvas" xmlns:mo="http://schemas.microsoft.com/office/mac/office/2008/main" xmlns:mc="http://schemas.openxmlformats.org/markup-compatibility/2006" xmlns:mv="urn:schemas-microsoft-com:mac:vml" xmlns:o="urn:schemas-microsoft-com:office:office" xmlns:r="http://schemas.openxmlformats.org/officeDocument/2006/relationships" xmlns:m="http://schemas.openxmlformats.org/officeDocument/2006/math" xmlns:v="urn:schemas-microsoft-com:vml" xmlns:wp14="http://schemas.microsoft.com/office/word/2010/wordprocessingDrawing" xmlns:wp="http://schemas.openxmlformats.org/drawingml/2006/wordprocessingDrawing" xmlns:w10="urn:schemas-microsoft-com:office:word" xmlns:w="http://schemas.openxmlformats.org/wordprocessingml/2006/main" xmlns:w14="http://schemas.microsoft.com/office/word/2010/wordml" xmlns:wpg="http://schemas.microsoft.com/office/word/2010/wordprocessingGroup" xmlns:wpi="http://schemas.microsoft.com/office/word/2010/wordprocessingInk" xmlns:wne="http://schemas.microsoft.com/office/word/2006/wordml" xmlns:wps="http://schemas.microsoft.com/office/word/2010/wordprocessingShape" mc:Ignorable="w14 wp14">
+  <w:abstractNum w:abstractNumId="0">
+    <w:nsid w:val="7F274724"/>
+    <w:multiLevelType w:val="hybridMultilevel"/>
+    <w:tmpl w:val="F0241AEC"/>
+    <w:lvl w:ilvl="0" w:tplc="040C0011">
+      <w:start w:val="1"/>
+      <w:numFmt w:val="decimal"/>
+      <w:lvlText w:val="%1)"/>
+      <w:lvlJc w:val="left"/>
+      <w:pPr>
+        <w:ind w:left="720" w:hanging="360"/>
+      </w:pPr>
+      <w:rPr>
+        <w:rFonts w:hint="default"/>
+      </w:rPr>
+    </w:lvl>
+    <w:lvl w:ilvl="1" w:tplc="040C0019">
+      <w:start w:val="1"/>
+      <w:numFmt w:val="lowerLetter"/>
+      <w:lvlText w:val="%2."/>
+      <w:lvlJc w:val="left"/>
+      <w:pPr>
+        <w:ind w:left="1440" w:hanging="360"/>
+      </w:pPr>
+    </w:lvl>
+    <w:lvl w:ilvl="2" w:tplc="040C001B">
+      <w:start w:val="1"/>
+      <w:numFmt w:val="lowerRoman"/>
+      <w:lvlText w:val="%3."/>
+      <w:lvlJc w:val="right"/>
+      <w:pPr>
+        <w:ind w:left="2160" w:hanging="180"/>
+      </w:pPr>
+    </w:lvl>
+    <w:lvl w:ilvl="3" w:tplc="040C000F" w:tentative="1">
+      <w:start w:val="1"/>
+      <w:numFmt w:val="decimal"/>
+      <w:lvlText w:val="%4."/>
+      <w:lvlJc w:val="left"/>
+      <w:pPr>
+        <w:ind w:left="2880" w:hanging="360"/>
+      </w:pPr>
+    </w:lvl>
+    <w:lvl w:ilvl="4" w:tplc="040C0019" w:tentative="1">
+      <w:start w:val="1"/>
+      <w:numFmt w:val="lowerLetter"/>
+      <w:lvlText w:val="%5."/>
+      <w:lvlJc w:val="left"/>
+      <w:pPr>
+        <w:ind w:left="3600" w:hanging="360"/>
+      </w:pPr>
+    </w:lvl>
+    <w:lvl w:ilvl="5" w:tplc="040C001B" w:tentative="1">
+      <w:start w:val="1"/>
+      <w:numFmt w:val="lowerRoman"/>
+      <w:lvlText w:val="%6."/>
+      <w:lvlJc w:val="right"/>
+      <w:pPr>
+        <w:ind w:left="4320" w:hanging="180"/>
+      </w:pPr>
+    </w:lvl>
+    <w:lvl w:ilvl="6" w:tplc="040C000F" w:tentative="1">
+      <w:start w:val="1"/>
+      <w:numFmt w:val="decimal"/>
+      <w:lvlText w:val="%7."/>
+      <w:lvlJc w:val="left"/>
+      <w:pPr>
+        <w:ind w:left="5040" w:hanging="360"/>
+      </w:pPr>
+    </w:lvl>
+    <w:lvl w:ilvl="7" w:tplc="040C0019" w:tentative="1">
+      <w:start w:val="1"/>
+      <w:numFmt w:val="lowerLetter"/>
+      <w:lvlText w:val="%8."/>
+      <w:lvlJc w:val="left"/>
+      <w:pPr>
+        <w:ind w:left="5760" w:hanging="360"/>
+      </w:pPr>
+    </w:lvl>
+    <w:lvl w:ilvl="8" w:tplc="040C001B" w:tentative="1">
+      <w:start w:val="1"/>
+      <w:numFmt w:val="lowerRoman"/>
+      <w:lvlText w:val="%9."/>
+      <w:lvlJc w:val="right"/>
+      <w:pPr>
+        <w:ind w:left="6480" w:hanging="180"/>
+      </w:pPr>
+    </w:lvl>
+  </w:abstractNum>
+  <w:num w:numId="1">
+    <w:abstractNumId w:val="0"/>
+  </w:num>
+</w:numbering>
 </file>
 
 <file path=word/styles.xml><?xml version="1.0" encoding="utf-8"?>
@@ -949,7 +1745,6 @@
     <w:next w:val="Normal"/>
     <w:autoRedefine/>
     <w:uiPriority w:val="39"/>
-    <w:semiHidden/>
     <w:unhideWhenUsed/>
     <w:rsid w:val="007F0B3D"/>
     <w:pPr>
@@ -969,7 +1764,6 @@
     <w:next w:val="Normal"/>
     <w:autoRedefine/>
     <w:uiPriority w:val="39"/>
-    <w:semiHidden/>
     <w:unhideWhenUsed/>
     <w:rsid w:val="007F0B3D"/>
     <w:rPr>
@@ -985,7 +1779,6 @@
     <w:next w:val="Normal"/>
     <w:autoRedefine/>
     <w:uiPriority w:val="39"/>
-    <w:semiHidden/>
     <w:unhideWhenUsed/>
     <w:rsid w:val="007F0B3D"/>
     <w:rPr>
@@ -1244,6 +2037,17 @@
         <w:right w:w="108" w:type="dxa"/>
       </w:tblCellMar>
     </w:tblPr>
+  </w:style>
+  <w:style w:type="paragraph" w:styleId="Paragraphedeliste">
+    <w:name w:val="List Paragraph"/>
+    <w:basedOn w:val="Normal"/>
+    <w:uiPriority w:val="34"/>
+    <w:qFormat/>
+    <w:rsid w:val="00D713F5"/>
+    <w:pPr>
+      <w:ind w:left="720"/>
+      <w:contextualSpacing/>
+    </w:pPr>
   </w:style>
 </w:styles>
 </file>
@@ -1542,7 +2346,6 @@
     <w:next w:val="Normal"/>
     <w:autoRedefine/>
     <w:uiPriority w:val="39"/>
-    <w:semiHidden/>
     <w:unhideWhenUsed/>
     <w:rsid w:val="007F0B3D"/>
     <w:pPr>
@@ -1562,7 +2365,6 @@
     <w:next w:val="Normal"/>
     <w:autoRedefine/>
     <w:uiPriority w:val="39"/>
-    <w:semiHidden/>
     <w:unhideWhenUsed/>
     <w:rsid w:val="007F0B3D"/>
     <w:rPr>
@@ -1578,7 +2380,6 @@
     <w:next w:val="Normal"/>
     <w:autoRedefine/>
     <w:uiPriority w:val="39"/>
-    <w:semiHidden/>
     <w:unhideWhenUsed/>
     <w:rsid w:val="007F0B3D"/>
     <w:rPr>
@@ -1837,6 +2638,17 @@
         <w:right w:w="108" w:type="dxa"/>
       </w:tblCellMar>
     </w:tblPr>
+  </w:style>
+  <w:style w:type="paragraph" w:styleId="Paragraphedeliste">
+    <w:name w:val="List Paragraph"/>
+    <w:basedOn w:val="Normal"/>
+    <w:uiPriority w:val="34"/>
+    <w:qFormat/>
+    <w:rsid w:val="00D713F5"/>
+    <w:pPr>
+      <w:ind w:left="720"/>
+      <w:contextualSpacing/>
+    </w:pPr>
   </w:style>
 </w:styles>
 </file>
@@ -1948,6 +2760,13 @@
 
 <file path=word/glossary/fontTable.xml><?xml version="1.0" encoding="utf-8"?>
 <w:fonts xmlns:mc="http://schemas.openxmlformats.org/markup-compatibility/2006" xmlns:r="http://schemas.openxmlformats.org/officeDocument/2006/relationships" xmlns:w="http://schemas.openxmlformats.org/wordprocessingml/2006/main" xmlns:w14="http://schemas.microsoft.com/office/word/2010/wordml" mc:Ignorable="w14">
+  <w:font w:name="Times New Roman">
+    <w:panose1 w:val="02020603050405020304"/>
+    <w:charset w:val="00"/>
+    <w:family w:val="auto"/>
+    <w:pitch w:val="variable"/>
+    <w:sig w:usb0="E0002AEF" w:usb1="C0007841" w:usb2="00000009" w:usb3="00000000" w:csb0="000001FF" w:csb1="00000000"/>
+  </w:font>
   <w:font w:name="Cambria">
     <w:panose1 w:val="02040503050406030204"/>
     <w:charset w:val="00"/>
@@ -1959,14 +2778,7 @@
     <w:charset w:val="4E"/>
     <w:family w:val="auto"/>
     <w:pitch w:val="variable"/>
-    <w:sig w:usb0="00000001" w:usb1="08070000" w:usb2="00000010" w:usb3="00000000" w:csb0="00020000" w:csb1="00000000"/>
-  </w:font>
-  <w:font w:name="Times New Roman">
-    <w:panose1 w:val="02020603050405020304"/>
-    <w:charset w:val="00"/>
-    <w:family w:val="auto"/>
-    <w:pitch w:val="variable"/>
-    <w:sig w:usb0="E0002AEF" w:usb1="C0007841" w:usb2="00000009" w:usb3="00000000" w:csb0="000001FF" w:csb1="00000000"/>
+    <w:sig w:usb0="E00002FF" w:usb1="6AC7FDFB" w:usb2="00000012" w:usb3="00000000" w:csb0="0002009F" w:csb1="00000000"/>
   </w:font>
   <w:font w:name="Calibri">
     <w:panose1 w:val="020F0502020204030204"/>
@@ -1979,7 +2791,7 @@
     <w:charset w:val="4E"/>
     <w:family w:val="auto"/>
     <w:pitch w:val="variable"/>
-    <w:sig w:usb0="00000001" w:usb1="08070000" w:usb2="00000010" w:usb3="00000000" w:csb0="00020000" w:csb1="00000000"/>
+    <w:sig w:usb0="E00002FF" w:usb1="6AC7FDFB" w:usb2="00000012" w:usb3="00000000" w:csb0="0002009F" w:csb1="00000000"/>
   </w:font>
   <w:font w:name="PMingLiU">
     <w:altName w:val="新細明體"/>
@@ -1993,7 +2805,7 @@
     <w:charset w:val="00"/>
     <w:family w:val="auto"/>
     <w:pitch w:val="variable"/>
-    <w:sig w:usb0="00000003" w:usb1="00000000" w:usb2="00000000" w:usb3="00000000" w:csb0="00000001" w:csb1="00000000"/>
+    <w:sig w:usb0="E1000AEF" w:usb1="5000A1FF" w:usb2="00000000" w:usb3="00000000" w:csb0="000001BF" w:csb1="00000000"/>
   </w:font>
   <w:font w:name="Arial">
     <w:panose1 w:val="020B0604020202020204"/>
@@ -2251,6 +3063,30 @@
     <w:name w:val="434D9397150EDC438888FF0B58B60B07"/>
     <w:rsid w:val="00090BED"/>
   </w:style>
+  <w:style w:type="paragraph" w:customStyle="1" w:styleId="ECA54DCD7E1A024F9F41C70F2060C4B5">
+    <w:name w:val="ECA54DCD7E1A024F9F41C70F2060C4B5"/>
+    <w:rsid w:val="00090BED"/>
+  </w:style>
+  <w:style w:type="paragraph" w:customStyle="1" w:styleId="CBC069ABA9D00143AD0D88CA49733B51">
+    <w:name w:val="CBC069ABA9D00143AD0D88CA49733B51"/>
+    <w:rsid w:val="00090BED"/>
+  </w:style>
+  <w:style w:type="paragraph" w:customStyle="1" w:styleId="0EBE230CF2B2C64D868CC315193CD219">
+    <w:name w:val="0EBE230CF2B2C64D868CC315193CD219"/>
+    <w:rsid w:val="00090BED"/>
+  </w:style>
+  <w:style w:type="paragraph" w:customStyle="1" w:styleId="10F416ED90296D409910520025860BDD">
+    <w:name w:val="10F416ED90296D409910520025860BDD"/>
+    <w:rsid w:val="00090BED"/>
+  </w:style>
+  <w:style w:type="paragraph" w:customStyle="1" w:styleId="3EBCCF1725D8AA40BB8DC612A29B4C6D">
+    <w:name w:val="3EBCCF1725D8AA40BB8DC612A29B4C6D"/>
+    <w:rsid w:val="00090BED"/>
+  </w:style>
+  <w:style w:type="paragraph" w:customStyle="1" w:styleId="0D3561ED3EBDBE4DA45BA6018FBE249B">
+    <w:name w:val="0D3561ED3EBDBE4DA45BA6018FBE249B"/>
+    <w:rsid w:val="00090BED"/>
+  </w:style>
 </w:styles>
 </file>
 
@@ -2459,6 +3295,30 @@
   </w:style>
   <w:style w:type="paragraph" w:customStyle="1" w:styleId="434D9397150EDC438888FF0B58B60B07">
     <w:name w:val="434D9397150EDC438888FF0B58B60B07"/>
+    <w:rsid w:val="00090BED"/>
+  </w:style>
+  <w:style w:type="paragraph" w:customStyle="1" w:styleId="ECA54DCD7E1A024F9F41C70F2060C4B5">
+    <w:name w:val="ECA54DCD7E1A024F9F41C70F2060C4B5"/>
+    <w:rsid w:val="00090BED"/>
+  </w:style>
+  <w:style w:type="paragraph" w:customStyle="1" w:styleId="CBC069ABA9D00143AD0D88CA49733B51">
+    <w:name w:val="CBC069ABA9D00143AD0D88CA49733B51"/>
+    <w:rsid w:val="00090BED"/>
+  </w:style>
+  <w:style w:type="paragraph" w:customStyle="1" w:styleId="0EBE230CF2B2C64D868CC315193CD219">
+    <w:name w:val="0EBE230CF2B2C64D868CC315193CD219"/>
+    <w:rsid w:val="00090BED"/>
+  </w:style>
+  <w:style w:type="paragraph" w:customStyle="1" w:styleId="10F416ED90296D409910520025860BDD">
+    <w:name w:val="10F416ED90296D409910520025860BDD"/>
+    <w:rsid w:val="00090BED"/>
+  </w:style>
+  <w:style w:type="paragraph" w:customStyle="1" w:styleId="3EBCCF1725D8AA40BB8DC612A29B4C6D">
+    <w:name w:val="3EBCCF1725D8AA40BB8DC612A29B4C6D"/>
+    <w:rsid w:val="00090BED"/>
+  </w:style>
+  <w:style w:type="paragraph" w:customStyle="1" w:styleId="0D3561ED3EBDBE4DA45BA6018FBE249B">
+    <w:name w:val="0D3561ED3EBDBE4DA45BA6018FBE249B"/>
     <w:rsid w:val="00090BED"/>
   </w:style>
 </w:styles>
@@ -2796,7 +3656,7 @@
 </file>
 
 <file path=customXml/itemProps1.xml><?xml version="1.0" encoding="utf-8"?>
-<ds:datastoreItem xmlns:ds="http://schemas.openxmlformats.org/officeDocument/2006/customXml" ds:itemID="{65A04F20-E473-BE46-8308-DF5A82519ECA}">
+<ds:datastoreItem xmlns:ds="http://schemas.openxmlformats.org/officeDocument/2006/customXml" ds:itemID="{20A32925-951B-C042-A9F7-D43C9B4F7000}">
   <ds:schemaRefs>
     <ds:schemaRef ds:uri="http://schemas.openxmlformats.org/officeDocument/2006/bibliography"/>
   </ds:schemaRefs>

</xml_diff>